<commit_message>
src files , readme, script added, documentation modified
</commit_message>
<xml_diff>
--- a/Documentation/Assignment_Analysis_and_Design_Document.docx
+++ b/Documentation/Assignment_Analysis_and_Design_Document.docx
@@ -19,28 +19,41 @@
           <w:rFonts w:ascii="Times New Roman" w:hAnsi="Times New Roman"/>
         </w:rPr>
       </w:pPr>
-      <w:fldSimple w:instr=" TITLE  \* MERGEFORMAT ">
-        <w:bookmarkStart w:id="0" w:name="_Toc222820221"/>
-        <w:bookmarkStart w:id="1" w:name="_Toc222821167"/>
-        <w:bookmarkStart w:id="2" w:name="_Toc222883075"/>
-        <w:bookmarkStart w:id="3" w:name="_Toc254770226"/>
-        <w:bookmarkStart w:id="4" w:name="_Toc254770266"/>
-        <w:bookmarkStart w:id="5" w:name="_Toc254771757"/>
-        <w:bookmarkStart w:id="6" w:name="_Toc254785383"/>
-        <w:r>
-          <w:rPr>
-            <w:rFonts w:ascii="Times New Roman" w:hAnsi="Times New Roman"/>
-          </w:rPr>
-          <w:t>Analysis and Design Document</w:t>
-        </w:r>
-        <w:bookmarkEnd w:id="0"/>
-        <w:bookmarkEnd w:id="1"/>
-        <w:bookmarkEnd w:id="2"/>
-        <w:bookmarkEnd w:id="3"/>
-        <w:bookmarkEnd w:id="4"/>
-        <w:bookmarkEnd w:id="5"/>
-        <w:bookmarkEnd w:id="6"/>
-      </w:fldSimple>
+      <w:r>
+        <w:fldChar w:fldCharType="begin"/>
+      </w:r>
+      <w:r>
+        <w:instrText xml:space="preserve"> TITLE  \* MERGEFORMAT </w:instrText>
+      </w:r>
+      <w:r>
+        <w:fldChar w:fldCharType="separate"/>
+      </w:r>
+      <w:bookmarkStart w:id="0" w:name="_Toc254785383"/>
+      <w:bookmarkStart w:id="1" w:name="_Toc254771757"/>
+      <w:bookmarkStart w:id="2" w:name="_Toc254770266"/>
+      <w:bookmarkStart w:id="3" w:name="_Toc254770226"/>
+      <w:bookmarkStart w:id="4" w:name="_Toc222883075"/>
+      <w:bookmarkStart w:id="5" w:name="_Toc222821167"/>
+      <w:bookmarkStart w:id="6" w:name="_Toc222820221"/>
+      <w:r>
+        <w:rPr>
+          <w:rFonts w:ascii="Times New Roman" w:hAnsi="Times New Roman"/>
+        </w:rPr>
+        <w:t>Analysis and Design Document</w:t>
+      </w:r>
+      <w:bookmarkEnd w:id="0"/>
+      <w:bookmarkEnd w:id="1"/>
+      <w:bookmarkEnd w:id="2"/>
+      <w:bookmarkEnd w:id="3"/>
+      <w:bookmarkEnd w:id="4"/>
+      <w:bookmarkEnd w:id="5"/>
+      <w:bookmarkEnd w:id="6"/>
+      <w:r>
+        <w:rPr>
+          <w:rFonts w:ascii="Times New Roman" w:hAnsi="Times New Roman"/>
+        </w:rPr>
+        <w:fldChar w:fldCharType="end"/>
+      </w:r>
     </w:p>
     <w:p>
       <w:pPr>
@@ -1419,7 +1432,7 @@
         <w:t xml:space="preserve">Stimulus: </w:t>
       </w:r>
       <w:r>
-        <w:t>Access the web service through the login webpage.</w:t>
+        <w:t>Access the login webpage.</w:t>
       </w:r>
     </w:p>
     <w:p>
@@ -1736,7 +1749,7 @@
         <w:t xml:space="preserve">Stimulus: </w:t>
       </w:r>
       <w:r>
-        <w:t>Access the web service through the login webpage using an administrator account.</w:t>
+        <w:t>Access the login webpage using an administrator account.</w:t>
       </w:r>
     </w:p>
     <w:p>
@@ -2011,268 +2024,21 @@
       </w:r>
     </w:p>
     <w:p/>
-    <w:p/>
-    <w:p/>
-    <w:p/>
-    <w:p/>
-    <w:p/>
-    <w:p/>
-    <w:p>
-      <w:pPr>
-        <w:spacing w:line="240" w:lineRule="auto"/>
-        <w:ind w:firstLine="720"/>
-        <w:jc w:val="both"/>
-        <w:rPr>
-          <w:b/>
-          <w:i/>
-          <w:color w:val="000000"/>
-          <w:sz w:val="24"/>
-        </w:rPr>
-      </w:pPr>
-      <w:r>
-        <w:rPr>
-          <w:b/>
-          <w:i/>
-          <w:color w:val="000000"/>
-          <w:sz w:val="24"/>
-        </w:rPr>
-        <w:t>Use case: Log In.</w:t>
-      </w:r>
-    </w:p>
-    <w:p>
-      <w:pPr>
-        <w:spacing w:line="240" w:lineRule="auto"/>
-        <w:ind w:firstLine="720"/>
-        <w:jc w:val="both"/>
-        <w:rPr>
-          <w:b/>
-          <w:i/>
-          <w:color w:val="000000"/>
-          <w:sz w:val="24"/>
-        </w:rPr>
-      </w:pPr>
-      <w:r>
-        <w:rPr>
-          <w:b/>
-          <w:i/>
-          <w:color w:val="000000"/>
-          <w:sz w:val="24"/>
-        </w:rPr>
-        <w:t>Level: user-goal level.</w:t>
-      </w:r>
-    </w:p>
-    <w:p>
-      <w:pPr>
-        <w:spacing w:line="240" w:lineRule="auto"/>
-        <w:ind w:firstLine="720"/>
-        <w:jc w:val="both"/>
-        <w:rPr>
-          <w:b/>
-          <w:i/>
-          <w:color w:val="000000"/>
-          <w:sz w:val="24"/>
-        </w:rPr>
-      </w:pPr>
-      <w:r>
-        <w:rPr>
-          <w:b/>
-          <w:i/>
-          <w:color w:val="000000"/>
-          <w:sz w:val="24"/>
-        </w:rPr>
-        <w:t xml:space="preserve">Primary actor: </w:t>
-      </w:r>
-      <w:r>
-        <w:rPr>
-          <w:b/>
-          <w:i/>
-          <w:color w:val="000000"/>
-          <w:sz w:val="24"/>
-        </w:rPr>
-        <w:t>Teacher</w:t>
-      </w:r>
-      <w:r>
-        <w:rPr>
-          <w:b/>
-          <w:i/>
-          <w:color w:val="000000"/>
-          <w:sz w:val="24"/>
-        </w:rPr>
-        <w:t>.</w:t>
-      </w:r>
-    </w:p>
-    <w:p>
-      <w:pPr>
-        <w:spacing w:line="240" w:lineRule="auto"/>
-        <w:ind w:left="720"/>
-        <w:jc w:val="both"/>
-        <w:rPr>
-          <w:b/>
-          <w:i/>
-          <w:color w:val="000000"/>
-          <w:sz w:val="24"/>
-        </w:rPr>
-      </w:pPr>
-      <w:r>
-        <w:rPr>
-          <w:b/>
-          <w:i/>
-          <w:color w:val="000000"/>
-          <w:sz w:val="24"/>
-        </w:rPr>
-        <w:t>Main success scenario: User introduces Username/Password and he enters the system.</w:t>
-      </w:r>
-    </w:p>
-    <w:p>
-      <w:pPr>
-        <w:spacing w:line="240" w:lineRule="auto"/>
-        <w:ind w:left="720"/>
-        <w:jc w:val="both"/>
-        <w:rPr>
-          <w:b/>
-          <w:i/>
-          <w:color w:val="000000"/>
-          <w:sz w:val="24"/>
-        </w:rPr>
-      </w:pPr>
-      <w:r>
-        <w:rPr>
-          <w:b/>
-          <w:i/>
-          <w:color w:val="000000"/>
-          <w:sz w:val="24"/>
-        </w:rPr>
-        <w:t>Extensions: in case of success he will face the chat webpage, in case of failure he will see a 404 user not found message.</w:t>
-      </w:r>
-    </w:p>
-    <w:p/>
-    <w:p>
-      <w:pPr>
-        <w:pStyle w:val="Prrafodelista"/>
-      </w:pPr>
-    </w:p>
-    <w:p>
-      <w:pPr>
-        <w:pStyle w:val="Puesto"/>
-        <w:jc w:val="both"/>
-        <w:rPr>
-          <w:rFonts w:ascii="Times New Roman" w:hAnsi="Times New Roman"/>
-        </w:rPr>
-      </w:pPr>
-      <w:bookmarkStart w:id="30" w:name="_Toc254785391"/>
-      <w:r>
-        <w:rPr>
-          <w:rFonts w:ascii="Times New Roman" w:hAnsi="Times New Roman"/>
-        </w:rPr>
-        <w:t>3</w:t>
-      </w:r>
-      <w:r>
-        <w:rPr>
-          <w:rFonts w:ascii="Times New Roman" w:hAnsi="Times New Roman"/>
-        </w:rPr>
-        <w:t xml:space="preserve">. </w:t>
-      </w:r>
-      <w:r>
-        <w:rPr>
-          <w:rFonts w:ascii="Times New Roman" w:hAnsi="Times New Roman"/>
-        </w:rPr>
-        <w:t>System</w:t>
-      </w:r>
-      <w:r>
-        <w:rPr>
-          <w:rFonts w:ascii="Times New Roman" w:hAnsi="Times New Roman"/>
-        </w:rPr>
-        <w:t xml:space="preserve"> </w:t>
-      </w:r>
-      <w:r>
-        <w:rPr>
-          <w:rFonts w:ascii="Times New Roman" w:hAnsi="Times New Roman"/>
-        </w:rPr>
-        <w:t>Architectural Design</w:t>
-      </w:r>
-      <w:bookmarkEnd w:id="30"/>
-    </w:p>
-    <w:p>
-      <w:pPr>
-        <w:spacing w:line="240" w:lineRule="auto"/>
-        <w:jc w:val="both"/>
-        <w:rPr>
-          <w:i/>
-          <w:color w:val="943634" w:themeColor="accent2" w:themeShade="BF"/>
-          <w:sz w:val="24"/>
-        </w:rPr>
-      </w:pPr>
-    </w:p>
-    <w:p>
-      <w:pPr>
-        <w:spacing w:line="240" w:lineRule="auto"/>
-        <w:jc w:val="both"/>
-        <w:rPr>
-          <w:b/>
-        </w:rPr>
-      </w:pPr>
-      <w:r>
-        <w:rPr>
-          <w:b/>
-          <w:sz w:val="28"/>
-        </w:rPr>
-        <w:t>3</w:t>
-      </w:r>
-      <w:r>
-        <w:rPr>
-          <w:b/>
-          <w:sz w:val="28"/>
-        </w:rPr>
-        <w:t xml:space="preserve">.1 </w:t>
-      </w:r>
-      <w:r>
-        <w:rPr>
-          <w:b/>
-          <w:sz w:val="28"/>
-        </w:rPr>
-        <w:t>Architectural</w:t>
-      </w:r>
-      <w:r>
-        <w:rPr>
-          <w:b/>
-          <w:sz w:val="28"/>
-        </w:rPr>
-        <w:t xml:space="preserve"> Pattern Description</w:t>
-      </w:r>
-    </w:p>
-    <w:p>
-      <w:pPr>
-        <w:spacing w:line="240" w:lineRule="auto"/>
-        <w:jc w:val="both"/>
-        <w:rPr>
-          <w:sz w:val="24"/>
-        </w:rPr>
-      </w:pPr>
-      <w:r>
-        <w:rPr>
-          <w:sz w:val="24"/>
-        </w:rPr>
-        <w:t>The system will follow the Layered architecture:</w:t>
-      </w:r>
-    </w:p>
-    <w:p>
-      <w:pPr>
-        <w:spacing w:line="240" w:lineRule="auto"/>
-        <w:jc w:val="both"/>
-        <w:rPr>
-          <w:sz w:val="24"/>
-        </w:rPr>
-      </w:pPr>
+    <w:p>
+      <w:r>
+        <w:tab/>
+      </w:r>
       <w:r>
         <w:rPr>
           <w:noProof/>
           <w:lang w:val="es-ES" w:eastAsia="es-ES"/>
         </w:rPr>
+        <w:lastRenderedPageBreak/>
         <w:drawing>
           <wp:inline distT="0" distB="0" distL="0" distR="0">
-            <wp:extent cx="3651195" cy="2295525"/>
+            <wp:extent cx="5648325" cy="6724650"/>
             <wp:effectExtent l="0" t="0" r="0" b="0"/>
-            <wp:docPr id="6" name="Imagen 6" descr="Resultado de imagen de layered architecture"/>
+            <wp:docPr id="2" name="Imagen 2"/>
             <wp:cNvGraphicFramePr>
               <a:graphicFrameLocks xmlns:a="http://schemas.openxmlformats.org/drawingml/2006/main" noChangeAspect="1"/>
             </wp:cNvGraphicFramePr>
@@ -2280,10 +2046,8 @@
               <a:graphicData uri="http://schemas.openxmlformats.org/drawingml/2006/picture">
                 <pic:pic xmlns:pic="http://schemas.openxmlformats.org/drawingml/2006/picture">
                   <pic:nvPicPr>
-                    <pic:cNvPr id="0" name="Picture 1" descr="Resultado de imagen de layered architecture"/>
-                    <pic:cNvPicPr>
-                      <a:picLocks noChangeAspect="1" noChangeArrowheads="1"/>
-                    </pic:cNvPicPr>
+                    <pic:cNvPr id="2" name="Untitled Diagram.png"/>
+                    <pic:cNvPicPr/>
                   </pic:nvPicPr>
                   <pic:blipFill>
                     <a:blip r:embed="rId9">
@@ -2293,23 +2057,18 @@
                         </a:ext>
                       </a:extLst>
                     </a:blip>
-                    <a:srcRect/>
                     <a:stretch>
                       <a:fillRect/>
                     </a:stretch>
                   </pic:blipFill>
-                  <pic:spPr bwMode="auto">
+                  <pic:spPr>
                     <a:xfrm>
                       <a:off x="0" y="0"/>
-                      <a:ext cx="3658267" cy="2299971"/>
+                      <a:ext cx="5648325" cy="6724650"/>
                     </a:xfrm>
                     <a:prstGeom prst="rect">
                       <a:avLst/>
                     </a:prstGeom>
-                    <a:noFill/>
-                    <a:ln>
-                      <a:noFill/>
-                    </a:ln>
                   </pic:spPr>
                 </pic:pic>
               </a:graphicData>
@@ -2317,27 +2076,205 @@
           </wp:inline>
         </w:drawing>
       </w:r>
-      <w:r>
-        <w:rPr>
+    </w:p>
+    <w:p/>
+    <w:p/>
+    <w:p/>
+    <w:p/>
+    <w:p/>
+    <w:p>
+      <w:pPr>
+        <w:spacing w:line="240" w:lineRule="auto"/>
+        <w:ind w:firstLine="720"/>
+        <w:jc w:val="both"/>
+        <w:rPr>
+          <w:b/>
+          <w:i/>
+          <w:color w:val="000000"/>
           <w:sz w:val="24"/>
         </w:rPr>
+      </w:pPr>
+      <w:r>
+        <w:rPr>
+          <w:b/>
+          <w:i/>
+          <w:color w:val="000000"/>
+          <w:sz w:val="24"/>
+        </w:rPr>
+        <w:t>Use case: Log In.</w:t>
+      </w:r>
+    </w:p>
+    <w:p>
+      <w:pPr>
+        <w:spacing w:line="240" w:lineRule="auto"/>
+        <w:ind w:firstLine="720"/>
+        <w:jc w:val="both"/>
+        <w:rPr>
+          <w:b/>
+          <w:i/>
+          <w:color w:val="000000"/>
+          <w:sz w:val="24"/>
+        </w:rPr>
+      </w:pPr>
+      <w:r>
+        <w:rPr>
+          <w:b/>
+          <w:i/>
+          <w:color w:val="000000"/>
+          <w:sz w:val="24"/>
+        </w:rPr>
+        <w:t>Level: user-goal level.</w:t>
+      </w:r>
+    </w:p>
+    <w:p>
+      <w:pPr>
+        <w:spacing w:line="240" w:lineRule="auto"/>
+        <w:ind w:firstLine="720"/>
+        <w:jc w:val="both"/>
+        <w:rPr>
+          <w:b/>
+          <w:i/>
+          <w:color w:val="000000"/>
+          <w:sz w:val="24"/>
+        </w:rPr>
+      </w:pPr>
+      <w:r>
+        <w:rPr>
+          <w:b/>
+          <w:i/>
+          <w:color w:val="000000"/>
+          <w:sz w:val="24"/>
+        </w:rPr>
+        <w:t xml:space="preserve">Primary actor: </w:t>
+      </w:r>
+      <w:r>
+        <w:rPr>
+          <w:b/>
+          <w:i/>
+          <w:color w:val="000000"/>
+          <w:sz w:val="24"/>
+        </w:rPr>
+        <w:t>Teacher</w:t>
+      </w:r>
+      <w:r>
+        <w:rPr>
+          <w:b/>
+          <w:i/>
+          <w:color w:val="000000"/>
+          <w:sz w:val="24"/>
+        </w:rPr>
+        <w:t>.</w:t>
+      </w:r>
+    </w:p>
+    <w:p>
+      <w:pPr>
+        <w:spacing w:line="240" w:lineRule="auto"/>
+        <w:ind w:left="720"/>
+        <w:jc w:val="both"/>
+        <w:rPr>
+          <w:b/>
+          <w:i/>
+          <w:color w:val="000000"/>
+          <w:sz w:val="24"/>
+        </w:rPr>
+      </w:pPr>
+      <w:r>
+        <w:rPr>
+          <w:b/>
+          <w:i/>
+          <w:color w:val="000000"/>
+          <w:sz w:val="24"/>
+        </w:rPr>
+        <w:t>Main success scenario: User introduces Username/Password and he enters the system.</w:t>
+      </w:r>
+    </w:p>
+    <w:p>
+      <w:pPr>
+        <w:spacing w:line="240" w:lineRule="auto"/>
+        <w:ind w:left="720"/>
+        <w:jc w:val="both"/>
+        <w:rPr>
+          <w:b/>
+          <w:i/>
+          <w:color w:val="000000"/>
+          <w:sz w:val="24"/>
+        </w:rPr>
+      </w:pPr>
+      <w:r>
+        <w:rPr>
+          <w:b/>
+          <w:i/>
+          <w:color w:val="000000"/>
+          <w:sz w:val="24"/>
+        </w:rPr>
+        <w:lastRenderedPageBreak/>
+        <w:t xml:space="preserve">Extensions: in case of success he will face the </w:t>
+      </w:r>
+      <w:r>
+        <w:rPr>
+          <w:b/>
+          <w:i/>
+          <w:color w:val="000000"/>
+          <w:sz w:val="24"/>
+        </w:rPr>
+        <w:t xml:space="preserve">corresponding </w:t>
+      </w:r>
+      <w:r>
+        <w:rPr>
+          <w:b/>
+          <w:i/>
+          <w:color w:val="000000"/>
+          <w:sz w:val="24"/>
+        </w:rPr>
+        <w:t>webpage, in case of failure he will see a 404 user not found message.</w:t>
+      </w:r>
+    </w:p>
+    <w:p/>
+    <w:p>
+      <w:pPr>
+        <w:pStyle w:val="Prrafodelista"/>
+      </w:pPr>
+    </w:p>
+    <w:p>
+      <w:pPr>
+        <w:pStyle w:val="Puesto"/>
+        <w:jc w:val="both"/>
+        <w:rPr>
+          <w:rFonts w:ascii="Times New Roman" w:hAnsi="Times New Roman"/>
+        </w:rPr>
+      </w:pPr>
+      <w:bookmarkStart w:id="30" w:name="_Toc254785391"/>
+      <w:r>
+        <w:rPr>
+          <w:rFonts w:ascii="Times New Roman" w:hAnsi="Times New Roman"/>
+        </w:rPr>
+        <w:t>3</w:t>
+      </w:r>
+      <w:r>
+        <w:rPr>
+          <w:rFonts w:ascii="Times New Roman" w:hAnsi="Times New Roman"/>
+        </w:rPr>
+        <w:t xml:space="preserve">. </w:t>
+      </w:r>
+      <w:r>
+        <w:rPr>
+          <w:rFonts w:ascii="Times New Roman" w:hAnsi="Times New Roman"/>
+        </w:rPr>
+        <w:t>System</w:t>
+      </w:r>
+      <w:r>
+        <w:rPr>
+          <w:rFonts w:ascii="Times New Roman" w:hAnsi="Times New Roman"/>
+        </w:rPr>
         <w:t xml:space="preserve"> </w:t>
       </w:r>
-    </w:p>
-    <w:p>
-      <w:pPr>
-        <w:spacing w:line="240" w:lineRule="auto"/>
-        <w:jc w:val="both"/>
-        <w:rPr>
-          <w:sz w:val="24"/>
-        </w:rPr>
-      </w:pPr>
-      <w:r>
-        <w:rPr>
-          <w:sz w:val="24"/>
-        </w:rPr>
-        <w:t>The user interface will be the Java Swing window, the business logic the classes and their correspondent behavior which will be exposed afterwards and the data layer which will be de database class with all the database operations on it.</w:t>
-      </w:r>
+      <w:r>
+        <w:rPr>
+          <w:rFonts w:ascii="Times New Roman" w:hAnsi="Times New Roman"/>
+        </w:rPr>
+        <w:t>Architectural Design</w:t>
+      </w:r>
+      <w:bookmarkEnd w:id="30"/>
     </w:p>
     <w:p>
       <w:pPr>
@@ -2363,7 +2300,6 @@
           <w:b/>
           <w:sz w:val="28"/>
         </w:rPr>
-        <w:lastRenderedPageBreak/>
         <w:t>3</w:t>
       </w:r>
       <w:r>
@@ -2371,96 +2307,57 @@
           <w:b/>
           <w:sz w:val="28"/>
         </w:rPr>
-        <w:t>.</w:t>
+        <w:t xml:space="preserve">.1 </w:t>
       </w:r>
       <w:r>
         <w:rPr>
           <w:b/>
           <w:sz w:val="28"/>
         </w:rPr>
-        <w:t>2</w:t>
+        <w:t>Architectural</w:t>
       </w:r>
       <w:r>
         <w:rPr>
           <w:b/>
           <w:sz w:val="28"/>
         </w:rPr>
-        <w:t xml:space="preserve"> </w:t>
-      </w:r>
-      <w:r>
-        <w:rPr>
-          <w:b/>
-          <w:sz w:val="28"/>
-        </w:rPr>
-        <w:t>Diagrams</w:t>
-      </w:r>
-    </w:p>
-    <w:p>
-      <w:pPr>
-        <w:pStyle w:val="Prrafodelista"/>
+        <w:t xml:space="preserve"> Pattern Description</w:t>
+      </w:r>
+    </w:p>
+    <w:p>
+      <w:pPr>
         <w:spacing w:line="240" w:lineRule="auto"/>
         <w:jc w:val="both"/>
         <w:rPr>
-          <w:i/>
           <w:sz w:val="24"/>
         </w:rPr>
       </w:pPr>
-    </w:p>
-    <w:p>
-      <w:pPr>
-        <w:pStyle w:val="Prrafodelista"/>
+      <w:r>
+        <w:rPr>
+          <w:sz w:val="24"/>
+        </w:rPr>
+        <w:t>The system will follow the Layered architecture:</w:t>
+      </w:r>
+    </w:p>
+    <w:p>
+      <w:pPr>
         <w:spacing w:line="240" w:lineRule="auto"/>
         <w:jc w:val="both"/>
         <w:rPr>
-          <w:i/>
           <w:sz w:val="24"/>
         </w:rPr>
       </w:pPr>
-    </w:p>
-    <w:p>
-      <w:pPr>
-        <w:pStyle w:val="Prrafodelista"/>
-        <w:numPr>
-          <w:ilvl w:val="0"/>
-          <w:numId w:val="7"/>
-        </w:numPr>
-        <w:spacing w:line="240" w:lineRule="auto"/>
-        <w:jc w:val="both"/>
-        <w:rPr>
-          <w:i/>
-          <w:sz w:val="24"/>
-        </w:rPr>
-      </w:pPr>
-      <w:r>
-        <w:rPr>
-          <w:sz w:val="24"/>
-        </w:rPr>
-        <w:t>Package:</w:t>
-      </w:r>
-    </w:p>
-    <w:p>
-      <w:pPr>
-        <w:spacing w:line="240" w:lineRule="auto"/>
-        <w:jc w:val="both"/>
-        <w:rPr>
-          <w:i/>
-          <w:color w:val="943634" w:themeColor="accent2" w:themeShade="BF"/>
-          <w:sz w:val="24"/>
-        </w:rPr>
-      </w:pPr>
-      <w:r>
-        <w:rPr>
-          <w:i/>
-          <w:noProof/>
-          <w:color w:val="943634" w:themeColor="accent2" w:themeShade="BF"/>
+      <w:r>
+        <w:rPr>
+          <w:noProof/>
           <w:sz w:val="24"/>
           <w:lang w:val="es-ES" w:eastAsia="es-ES"/>
         </w:rPr>
         <w:drawing>
           <wp:inline distT="0" distB="0" distL="0" distR="0">
-            <wp:extent cx="4438650" cy="2427031"/>
+            <wp:extent cx="5943600" cy="3741420"/>
             <wp:effectExtent l="0" t="0" r="0" b="0"/>
-            <wp:docPr id="3" name="Imagen 3"/>
+            <wp:docPr id="11" name="Imagen 11"/>
             <wp:cNvGraphicFramePr>
               <a:graphicFrameLocks xmlns:a="http://schemas.openxmlformats.org/drawingml/2006/main" noChangeAspect="1"/>
             </wp:cNvGraphicFramePr>
@@ -2468,7 +2365,7 @@
               <a:graphicData uri="http://schemas.openxmlformats.org/drawingml/2006/picture">
                 <pic:pic xmlns:pic="http://schemas.openxmlformats.org/drawingml/2006/picture">
                   <pic:nvPicPr>
-                    <pic:cNvPr id="3" name="Untitled Diagram.png"/>
+                    <pic:cNvPr id="11" name="Untitled Diagram.png"/>
                     <pic:cNvPicPr/>
                   </pic:nvPicPr>
                   <pic:blipFill>
@@ -2486,7 +2383,7 @@
                   <pic:spPr>
                     <a:xfrm>
                       <a:off x="0" y="0"/>
-                      <a:ext cx="4444843" cy="2430417"/>
+                      <a:ext cx="5943600" cy="3741420"/>
                     </a:xfrm>
                     <a:prstGeom prst="rect">
                       <a:avLst/>
@@ -2498,14 +2395,101 @@
           </wp:inline>
         </w:drawing>
       </w:r>
+      <w:r>
+        <w:rPr>
+          <w:sz w:val="24"/>
+        </w:rPr>
+        <w:t xml:space="preserve"> </w:t>
+      </w:r>
     </w:p>
     <w:p>
       <w:pPr>
         <w:spacing w:line="240" w:lineRule="auto"/>
         <w:jc w:val="both"/>
         <w:rPr>
+          <w:sz w:val="24"/>
+        </w:rPr>
+      </w:pPr>
+      <w:r>
+        <w:rPr>
+          <w:sz w:val="24"/>
+        </w:rPr>
+        <w:t>The user interface will be the Java Swing window, the business logic the classes and their correspondent behavior which will be exposed afterwards and the data layer which will be de database class with all the database operations on it.</w:t>
+      </w:r>
+    </w:p>
+    <w:p>
+      <w:pPr>
+        <w:spacing w:line="240" w:lineRule="auto"/>
+        <w:jc w:val="both"/>
+        <w:rPr>
           <w:i/>
           <w:color w:val="943634" w:themeColor="accent2" w:themeShade="BF"/>
+          <w:sz w:val="24"/>
+        </w:rPr>
+      </w:pPr>
+    </w:p>
+    <w:p>
+      <w:pPr>
+        <w:spacing w:line="240" w:lineRule="auto"/>
+        <w:jc w:val="both"/>
+        <w:rPr>
+          <w:b/>
+        </w:rPr>
+      </w:pPr>
+      <w:r>
+        <w:rPr>
+          <w:b/>
+          <w:sz w:val="28"/>
+        </w:rPr>
+        <w:t>3</w:t>
+      </w:r>
+      <w:r>
+        <w:rPr>
+          <w:b/>
+          <w:sz w:val="28"/>
+        </w:rPr>
+        <w:t>.</w:t>
+      </w:r>
+      <w:r>
+        <w:rPr>
+          <w:b/>
+          <w:sz w:val="28"/>
+        </w:rPr>
+        <w:t>2</w:t>
+      </w:r>
+      <w:r>
+        <w:rPr>
+          <w:b/>
+          <w:sz w:val="28"/>
+        </w:rPr>
+        <w:t xml:space="preserve"> </w:t>
+      </w:r>
+      <w:r>
+        <w:rPr>
+          <w:b/>
+          <w:sz w:val="28"/>
+        </w:rPr>
+        <w:t>Diagrams</w:t>
+      </w:r>
+    </w:p>
+    <w:p>
+      <w:pPr>
+        <w:pStyle w:val="Prrafodelista"/>
+        <w:spacing w:line="240" w:lineRule="auto"/>
+        <w:jc w:val="both"/>
+        <w:rPr>
+          <w:i/>
+          <w:sz w:val="24"/>
+        </w:rPr>
+      </w:pPr>
+    </w:p>
+    <w:p>
+      <w:pPr>
+        <w:pStyle w:val="Prrafodelista"/>
+        <w:spacing w:line="240" w:lineRule="auto"/>
+        <w:jc w:val="both"/>
+        <w:rPr>
+          <w:i/>
           <w:sz w:val="24"/>
         </w:rPr>
       </w:pPr>
@@ -2520,6 +2504,7 @@
         <w:spacing w:line="240" w:lineRule="auto"/>
         <w:jc w:val="both"/>
         <w:rPr>
+          <w:i/>
           <w:sz w:val="24"/>
         </w:rPr>
       </w:pPr>
@@ -2527,24 +2512,32 @@
         <w:rPr>
           <w:sz w:val="24"/>
         </w:rPr>
-        <w:t>Component:</w:t>
+        <w:t>Package:</w:t>
       </w:r>
     </w:p>
     <w:p>
       <w:pPr>
         <w:spacing w:line="240" w:lineRule="auto"/>
         <w:jc w:val="both"/>
-      </w:pPr>
-      <w:r>
-        <w:rPr>
-          <w:noProof/>
+        <w:rPr>
+          <w:i/>
+          <w:color w:val="943634" w:themeColor="accent2" w:themeShade="BF"/>
+          <w:sz w:val="24"/>
+        </w:rPr>
+      </w:pPr>
+      <w:r>
+        <w:rPr>
+          <w:i/>
+          <w:noProof/>
+          <w:color w:val="943634" w:themeColor="accent2" w:themeShade="BF"/>
+          <w:sz w:val="24"/>
           <w:lang w:val="es-ES" w:eastAsia="es-ES"/>
         </w:rPr>
         <w:drawing>
           <wp:inline distT="0" distB="0" distL="0" distR="0">
-            <wp:extent cx="5943600" cy="1849755"/>
+            <wp:extent cx="5819775" cy="866775"/>
             <wp:effectExtent l="0" t="0" r="0" b="0"/>
-            <wp:docPr id="4" name="Imagen 4"/>
+            <wp:docPr id="14" name="Imagen 14"/>
             <wp:cNvGraphicFramePr>
               <a:graphicFrameLocks xmlns:a="http://schemas.openxmlformats.org/drawingml/2006/main" noChangeAspect="1"/>
             </wp:cNvGraphicFramePr>
@@ -2552,7 +2545,7 @@
               <a:graphicData uri="http://schemas.openxmlformats.org/drawingml/2006/picture">
                 <pic:pic xmlns:pic="http://schemas.openxmlformats.org/drawingml/2006/picture">
                   <pic:nvPicPr>
-                    <pic:cNvPr id="4" name="Untitled Diagram.png"/>
+                    <pic:cNvPr id="14" name="Untitled Diagram.png"/>
                     <pic:cNvPicPr/>
                   </pic:nvPicPr>
                   <pic:blipFill>
@@ -2570,7 +2563,7 @@
                   <pic:spPr>
                     <a:xfrm>
                       <a:off x="0" y="0"/>
-                      <a:ext cx="5943600" cy="1849755"/>
+                      <a:ext cx="5819775" cy="866775"/>
                     </a:xfrm>
                     <a:prstGeom prst="rect">
                       <a:avLst/>
@@ -2582,6 +2575,17 @@
           </wp:inline>
         </w:drawing>
       </w:r>
+    </w:p>
+    <w:p>
+      <w:pPr>
+        <w:spacing w:line="240" w:lineRule="auto"/>
+        <w:jc w:val="both"/>
+        <w:rPr>
+          <w:i/>
+          <w:color w:val="943634" w:themeColor="accent2" w:themeShade="BF"/>
+          <w:sz w:val="24"/>
+        </w:rPr>
+      </w:pPr>
     </w:p>
     <w:p>
       <w:pPr>
@@ -2716,9 +2720,9 @@
         </w:rPr>
         <w:drawing>
           <wp:inline distT="0" distB="0" distL="0" distR="0">
-            <wp:extent cx="5476875" cy="3448050"/>
+            <wp:extent cx="5943600" cy="4825365"/>
             <wp:effectExtent l="0" t="0" r="0" b="0"/>
-            <wp:docPr id="7" name="Imagen 7"/>
+            <wp:docPr id="13" name="Imagen 13"/>
             <wp:cNvGraphicFramePr>
               <a:graphicFrameLocks xmlns:a="http://schemas.openxmlformats.org/drawingml/2006/main" noChangeAspect="1"/>
             </wp:cNvGraphicFramePr>
@@ -2726,7 +2730,7 @@
               <a:graphicData uri="http://schemas.openxmlformats.org/drawingml/2006/picture">
                 <pic:pic xmlns:pic="http://schemas.openxmlformats.org/drawingml/2006/picture">
                   <pic:nvPicPr>
-                    <pic:cNvPr id="7" name="Untitled Diagram.png"/>
+                    <pic:cNvPr id="13" name="Untitled Diagram.png"/>
                     <pic:cNvPicPr/>
                   </pic:nvPicPr>
                   <pic:blipFill>
@@ -2744,7 +2748,7 @@
                   <pic:spPr>
                     <a:xfrm>
                       <a:off x="0" y="0"/>
-                      <a:ext cx="5476875" cy="3448050"/>
+                      <a:ext cx="5943600" cy="4825365"/>
                     </a:xfrm>
                     <a:prstGeom prst="rect">
                       <a:avLst/>
@@ -2770,6 +2774,7 @@
         <w:rPr>
           <w:rFonts w:ascii="Times New Roman" w:hAnsi="Times New Roman"/>
         </w:rPr>
+        <w:lastRenderedPageBreak/>
         <w:t>5</w:t>
       </w:r>
       <w:r>
@@ -2891,12 +2896,11 @@
           <w:sz w:val="24"/>
           <w:lang w:val="es-ES" w:eastAsia="es-ES"/>
         </w:rPr>
-        <w:lastRenderedPageBreak/>
         <w:drawing>
           <wp:inline distT="0" distB="0" distL="0" distR="0">
-            <wp:extent cx="5943600" cy="5308600"/>
+            <wp:extent cx="5943600" cy="5343525"/>
             <wp:effectExtent l="0" t="0" r="0" b="0"/>
-            <wp:docPr id="2" name="Imagen 2"/>
+            <wp:docPr id="12" name="Imagen 12"/>
             <wp:cNvGraphicFramePr>
               <a:graphicFrameLocks xmlns:a="http://schemas.openxmlformats.org/drawingml/2006/main" noChangeAspect="1"/>
             </wp:cNvGraphicFramePr>
@@ -2904,7 +2908,7 @@
               <a:graphicData uri="http://schemas.openxmlformats.org/drawingml/2006/picture">
                 <pic:pic xmlns:pic="http://schemas.openxmlformats.org/drawingml/2006/picture">
                   <pic:nvPicPr>
-                    <pic:cNvPr id="2" name="Untitled Diagram.png"/>
+                    <pic:cNvPr id="12" name="Untitled Diagram.png"/>
                     <pic:cNvPicPr/>
                   </pic:nvPicPr>
                   <pic:blipFill>
@@ -2922,7 +2926,7 @@
                   <pic:spPr>
                     <a:xfrm>
                       <a:off x="0" y="0"/>
-                      <a:ext cx="5943600" cy="5308600"/>
+                      <a:ext cx="5943600" cy="5343525"/>
                     </a:xfrm>
                     <a:prstGeom prst="rect">
                       <a:avLst/>
@@ -2979,6 +2983,7 @@
           <w:color w:val="943634" w:themeColor="accent2" w:themeShade="BF"/>
         </w:rPr>
       </w:pPr>
+      <w:bookmarkStart w:id="34" w:name="_GoBack"/>
       <w:r>
         <w:rPr>
           <w:i/>
@@ -2986,11 +2991,12 @@
           <w:color w:val="943634" w:themeColor="accent2" w:themeShade="BF"/>
           <w:lang w:val="es-ES" w:eastAsia="es-ES"/>
         </w:rPr>
+        <w:lastRenderedPageBreak/>
         <w:drawing>
           <wp:inline distT="0" distB="0" distL="0" distR="0">
-            <wp:extent cx="4105275" cy="1724025"/>
+            <wp:extent cx="4105275" cy="3819525"/>
             <wp:effectExtent l="0" t="0" r="0" b="0"/>
-            <wp:docPr id="8" name="Imagen 8"/>
+            <wp:docPr id="15" name="Imagen 15"/>
             <wp:cNvGraphicFramePr>
               <a:graphicFrameLocks xmlns:a="http://schemas.openxmlformats.org/drawingml/2006/main" noChangeAspect="1"/>
             </wp:cNvGraphicFramePr>
@@ -2998,7 +3004,7 @@
               <a:graphicData uri="http://schemas.openxmlformats.org/drawingml/2006/picture">
                 <pic:pic xmlns:pic="http://schemas.openxmlformats.org/drawingml/2006/picture">
                   <pic:nvPicPr>
-                    <pic:cNvPr id="8" name="Untitled Diagram.png"/>
+                    <pic:cNvPr id="15" name="Untitled Diagram.png"/>
                     <pic:cNvPicPr/>
                   </pic:nvPicPr>
                   <pic:blipFill>
@@ -3016,7 +3022,7 @@
                   <pic:spPr>
                     <a:xfrm>
                       <a:off x="0" y="0"/>
-                      <a:ext cx="4105275" cy="1724025"/>
+                      <a:ext cx="4105275" cy="3819525"/>
                     </a:xfrm>
                     <a:prstGeom prst="rect">
                       <a:avLst/>
@@ -3028,6 +3034,7 @@
           </wp:inline>
         </w:drawing>
       </w:r>
+      <w:bookmarkEnd w:id="34"/>
     </w:p>
     <w:p>
       <w:pPr>
@@ -3037,7 +3044,7 @@
           <w:rFonts w:ascii="Times New Roman" w:hAnsi="Times New Roman"/>
         </w:rPr>
       </w:pPr>
-      <w:bookmarkStart w:id="34" w:name="_Toc254785395"/>
+      <w:bookmarkStart w:id="35" w:name="_Toc254785395"/>
       <w:r>
         <w:rPr>
           <w:rFonts w:ascii="Times New Roman" w:hAnsi="Times New Roman"/>
@@ -3062,33 +3069,22 @@
         </w:rPr>
         <w:t xml:space="preserve"> Testing</w:t>
       </w:r>
-      <w:bookmarkEnd w:id="34"/>
+      <w:bookmarkEnd w:id="35"/>
     </w:p>
     <w:p>
       <w:pPr>
         <w:spacing w:line="240" w:lineRule="auto"/>
         <w:jc w:val="both"/>
       </w:pPr>
-      <w:bookmarkStart w:id="35" w:name="_Toc254785396"/>
+      <w:bookmarkStart w:id="36" w:name="_Toc254785396"/>
       <w:r>
         <w:rPr>
           <w:sz w:val="24"/>
         </w:rPr>
-        <w:t>The system will be tested using unit testing</w:t>
-      </w:r>
-      <w:r>
-        <w:rPr>
-          <w:sz w:val="24"/>
-        </w:rPr>
-        <w:t xml:space="preserve"> and using the dataflow method</w:t>
-      </w:r>
-      <w:r>
-        <w:rPr>
-          <w:sz w:val="24"/>
-        </w:rPr>
-        <w:t>.</w:t>
-      </w:r>
-    </w:p>
+        <w:t>The system will be tested using unit testing and using the dataflow method.</w:t>
+      </w:r>
+    </w:p>
+    <w:bookmarkEnd w:id="36"/>
     <w:p>
       <w:pPr>
         <w:pStyle w:val="Puesto"/>
@@ -3097,9 +3093,6 @@
           <w:rFonts w:ascii="Times New Roman" w:hAnsi="Times New Roman"/>
         </w:rPr>
       </w:pPr>
-      <w:bookmarkStart w:id="36" w:name="_GoBack"/>
-      <w:bookmarkEnd w:id="35"/>
-      <w:bookmarkEnd w:id="36"/>
     </w:p>
     <w:sectPr>
       <w:headerReference w:type="default" r:id="rId16"/>
@@ -3232,11 +3225,21 @@
           <w:r>
             <w:sym w:font="Symbol" w:char="F0D3"/>
           </w:r>
-          <w:fldSimple w:instr=" DOCPROPERTY &quot;Company&quot;  \* MERGEFORMAT ">
-            <w:r>
-              <w:t>UTCN</w:t>
-            </w:r>
-          </w:fldSimple>
+          <w:r>
+            <w:fldChar w:fldCharType="begin"/>
+          </w:r>
+          <w:r>
+            <w:instrText xml:space="preserve"> DOCPROPERTY "Company"  \* MERGEFORMAT </w:instrText>
+          </w:r>
+          <w:r>
+            <w:fldChar w:fldCharType="separate"/>
+          </w:r>
+          <w:r>
+            <w:t>UTCN</w:t>
+          </w:r>
+          <w:r>
+            <w:fldChar w:fldCharType="end"/>
+          </w:r>
           <w:r>
             <w:t xml:space="preserve">, </w:t>
           </w:r>
@@ -3300,7 +3303,7 @@
               <w:rStyle w:val="Nmerodepgina"/>
               <w:noProof/>
             </w:rPr>
-            <w:t>6</w:t>
+            <w:t>8</w:t>
           </w:r>
           <w:r>
             <w:rPr>
@@ -3314,15 +3317,29 @@
             </w:rPr>
             <w:t xml:space="preserve"> of </w:t>
           </w:r>
-          <w:fldSimple w:instr=" NUMPAGES  \* MERGEFORMAT ">
-            <w:r>
-              <w:rPr>
-                <w:rStyle w:val="Nmerodepgina"/>
-                <w:noProof/>
-              </w:rPr>
-              <w:t>7</w:t>
-            </w:r>
-          </w:fldSimple>
+          <w:r>
+            <w:fldChar w:fldCharType="begin"/>
+          </w:r>
+          <w:r>
+            <w:instrText xml:space="preserve"> NUMPAGES  \* MERGEFORMAT </w:instrText>
+          </w:r>
+          <w:r>
+            <w:fldChar w:fldCharType="separate"/>
+          </w:r>
+          <w:r>
+            <w:rPr>
+              <w:rStyle w:val="Nmerodepgina"/>
+              <w:noProof/>
+            </w:rPr>
+            <w:t>9</w:t>
+          </w:r>
+          <w:r>
+            <w:rPr>
+              <w:rStyle w:val="Nmerodepgina"/>
+              <w:noProof/>
+            </w:rPr>
+            <w:fldChar w:fldCharType="end"/>
+          </w:r>
         </w:p>
       </w:tc>
     </w:tr>

</xml_diff>